<commit_message>
updated EDA, notebook and report
</commit_message>
<xml_diff>
--- a/David_Labett_Kunskapskontroll.docx
+++ b/David_Labett_Kunskapskontroll.docx
@@ -1779,6 +1779,9 @@
     <w:p>
       <w:pPr>
         <w:spacing w:line="276" w:lineRule="auto"/>
+        <w:rPr>
+          <w:lang w:val="en-GB"/>
+        </w:rPr>
       </w:pPr>
       <w:r>
         <w:br/>
@@ -1793,6 +1796,9 @@
         <w:t>ärskilt hög konsumtion</w:t>
       </w:r>
       <w:r>
+        <w:t xml:space="preserve"> hos unga,</w:t>
+      </w:r>
+      <w:r>
         <w:t xml:space="preserve"> i</w:t>
       </w:r>
       <w:r>
@@ -1808,36 +1814,85 @@
         <w:t xml:space="preserve"> </w:t>
       </w:r>
       <w:r>
+        <w:rPr>
+          <w:lang w:val="en-GB"/>
+        </w:rPr>
         <w:t>Enligt undersökningar</w:t>
       </w:r>
       <w:r>
+        <w:rPr>
+          <w:lang w:val="en-GB"/>
+        </w:rPr>
         <w:t xml:space="preserve"> i </w:t>
       </w:r>
       <w:hyperlink r:id="rId11" w:history="1">
         <w:r>
           <w:rPr>
             <w:rStyle w:val="Hyperlink"/>
+            <w:lang w:val="en-GB"/>
           </w:rPr>
           <w:t>en samlad global rapport</w:t>
         </w:r>
       </w:hyperlink>
       <w:r>
-        <w:t xml:space="preserve"> hos Datareportal v</w:t>
-      </w:r>
-      <w:r>
+        <w:rPr>
+          <w:lang w:val="en-GB"/>
+        </w:rPr>
+        <w:t xml:space="preserve"> hos </w:t>
+      </w:r>
+      <w:r>
+        <w:rPr>
+          <w:i/>
+          <w:iCs/>
+          <w:lang w:val="en-GB"/>
+        </w:rPr>
+        <w:t>Datareportal</w:t>
+      </w:r>
+      <w:r>
+        <w:rPr>
+          <w:lang w:val="en-GB"/>
+        </w:rPr>
+        <w:t xml:space="preserve"> v</w:t>
+      </w:r>
+      <w:r>
+        <w:rPr>
+          <w:lang w:val="en-GB"/>
+        </w:rPr>
         <w:t>isar</w:t>
       </w:r>
       <w:r>
-        <w:t xml:space="preserve"> GWIs</w:t>
-      </w:r>
-      <w:r>
+        <w:rPr>
+          <w:lang w:val="en-GB"/>
+        </w:rPr>
+        <w:t xml:space="preserve"> </w:t>
+      </w:r>
+      <w:r>
+        <w:rPr>
+          <w:i/>
+          <w:iCs/>
+          <w:lang w:val="en-GB"/>
+        </w:rPr>
+        <w:t>GWI</w:t>
+      </w:r>
+      <w:r>
+        <w:rPr>
+          <w:lang w:val="en-GB"/>
+        </w:rPr>
+        <w:t>s</w:t>
+      </w:r>
+      <w:r>
+        <w:rPr>
+          <w:lang w:val="en-GB"/>
+        </w:rPr>
         <w:t xml:space="preserve"> siffror att </w:t>
       </w:r>
       <w:r>
-        <w:t>”..on average around the world, people aged 16 to 24 spend more than three times longer using social media each day than people aged 65 and above do.</w:t>
-      </w:r>
-      <w:r>
-        <w:t>”</w:t>
+        <w:rPr>
+          <w:i/>
+          <w:iCs/>
+          <w:lang w:val="en-GB"/>
+        </w:rPr>
+        <w:t>..on average around the world, people aged 16 to 24 spend more than three times longer using social media each day than people aged 65 and above do.</w:t>
       </w:r>
     </w:p>
     <w:p>
@@ -1848,12 +1903,24 @@
         <w:rPr>
           <w:lang w:val="en-GB"/>
         </w:rPr>
-        <w:t xml:space="preserve">Även 2025 är </w:t>
+        <w:t xml:space="preserve">Även </w:t>
       </w:r>
       <w:r>
         <w:rPr>
           <w:lang w:val="en-GB"/>
         </w:rPr>
+        <w:t xml:space="preserve">år </w:t>
+      </w:r>
+      <w:r>
+        <w:rPr>
+          <w:lang w:val="en-GB"/>
+        </w:rPr>
+        <w:t xml:space="preserve">2025 är </w:t>
+      </w:r>
+      <w:r>
+        <w:rPr>
+          <w:lang w:val="en-GB"/>
+        </w:rPr>
         <w:t xml:space="preserve">Sociala medier </w:t>
       </w:r>
       <w:r>
@@ -1866,30 +1933,50 @@
         <w:rPr>
           <w:lang w:val="en-GB"/>
         </w:rPr>
-        <w:t xml:space="preserve"> Kepios uppmäter att</w:t>
-      </w:r>
-      <w:r>
-        <w:rPr>
+        <w:t xml:space="preserve"> </w:t>
+      </w:r>
+      <w:r>
+        <w:rPr>
+          <w:i/>
+          <w:iCs/>
           <w:lang w:val="en-GB"/>
         </w:rPr>
-        <w:t xml:space="preserve"> “..there </w:t>
+        <w:t>Kepios</w:t>
       </w:r>
       <w:r>
         <w:rPr>
           <w:lang w:val="en-GB"/>
         </w:rPr>
-        <w:t xml:space="preserve">are now </w:t>
+        <w:t xml:space="preserve"> uppmäter att</w:t>
+      </w:r>
+      <w:r>
+        <w:rPr>
+          <w:lang w:val="en-GB"/>
+        </w:rPr>
+        <w:t xml:space="preserve"> </w:t>
+      </w:r>
+      <w:r>
+        <w:rPr>
+          <w:i/>
+          <w:iCs/>
+          <w:lang w:val="en-GB"/>
+        </w:rPr>
+        <w:t xml:space="preserve">..there are now </w:t>
       </w:r>
       <w:r>
         <w:rPr>
           <w:b/>
           <w:bCs/>
+          <w:i/>
+          <w:iCs/>
           <w:lang w:val="en-GB"/>
         </w:rPr>
         <w:t>5.24 billion</w:t>
       </w:r>
       <w:r>
         <w:rPr>
+          <w:i/>
+          <w:iCs/>
           <w:lang w:val="en-GB"/>
         </w:rPr>
         <w:t xml:space="preserve"> active social media user identities around the world, with that total increasing by </w:t>
@@ -1898,21 +1985,19 @@
         <w:rPr>
           <w:b/>
           <w:bCs/>
+          <w:i/>
+          <w:iCs/>
           <w:lang w:val="en-GB"/>
         </w:rPr>
         <w:t>4.1 percent</w:t>
       </w:r>
       <w:r>
         <w:rPr>
+          <w:i/>
+          <w:iCs/>
           <w:lang w:val="en-GB"/>
         </w:rPr>
         <w:t xml:space="preserve"> over the past 12 months</w:t>
-      </w:r>
-      <w:r>
-        <w:rPr>
-          <w:lang w:val="en-GB"/>
-        </w:rPr>
-        <w:t>”</w:t>
       </w:r>
       <w:r>
         <w:rPr>
@@ -1985,7 +2070,16 @@
         <w:spacing w:line="276" w:lineRule="auto"/>
       </w:pPr>
       <w:r>
-        <w:t>Detta väcker frågor kring hur den stigande adoptionen och användandet av sociala medier påverkar våra liv och relationerna till de runt</w:t>
+        <w:t>Detta väcker frågor kring hur den stigande adoptionen och användandet av sociala medier påverkar våra liv</w:t>
+      </w:r>
+      <w:r>
+        <w:t>,</w:t>
+      </w:r>
+      <w:r>
+        <w:t xml:space="preserve"> välmående</w:t>
+      </w:r>
+      <w:r>
+        <w:t xml:space="preserve"> och relationerna till de runt</w:t>
       </w:r>
       <w:r>
         <w:t xml:space="preserve"> </w:t>
@@ -1997,28 +2091,7 @@
         <w:t xml:space="preserve"> </w:t>
       </w:r>
       <w:r>
-        <w:t>Hur ser den dagliga användningen ut hos den åldersgrupp (16 till 24) som konsumerar mest? Hur präglar och påverkar dessa digitala vanor andra områden i personernas liv; exempelvis studier</w:t>
-      </w:r>
-      <w:r>
-        <w:t>esultat</w:t>
-      </w:r>
-      <w:r>
-        <w:t>, relationer, sömn och psykisk hälsa?</w:t>
-      </w:r>
-      <w:r>
-        <w:t xml:space="preserve"> Kan vi hitta någon form av tröskelvärde som kan ge indikation på sunt, kontra problematiskt</w:t>
-      </w:r>
-      <w:r>
-        <w:t>,</w:t>
-      </w:r>
-      <w:r>
-        <w:t xml:space="preserve"> beteende</w:t>
-      </w:r>
-      <w:r>
-        <w:t>mönster</w:t>
-      </w:r>
-      <w:r>
-        <w:t>?</w:t>
+        <w:t>Särskilt intressant är att undersöka hur den mest aktiva åldersgruppen präglas och påverkas i aspekter som studieresultat, relationer, sömn och psykisk hälsa.</w:t>
       </w:r>
     </w:p>
     <w:p>
@@ -2026,7 +2099,16 @@
         <w:spacing w:line="276" w:lineRule="auto"/>
       </w:pPr>
       <w:r>
-        <w:t xml:space="preserve">Denna rapport analyserar datasetet </w:t>
+        <w:t>Syftet med d</w:t>
+      </w:r>
+      <w:r>
+        <w:t xml:space="preserve">enna rapport </w:t>
+      </w:r>
+      <w:r>
+        <w:t xml:space="preserve">är att </w:t>
+      </w:r>
+      <w:r>
+        <w:t xml:space="preserve">analysera datasetet </w:t>
       </w:r>
       <w:r>
         <w:rPr>
@@ -2068,7 +2150,73 @@
         <w:t>Vidare</w:t>
       </w:r>
       <w:r>
-        <w:t xml:space="preserve"> tränas en Linjär Regressionsmodell som läses in i en Streamlit-applikation där användare kan besvara liknande, självskattade frågor som för informationen i datasetet. Målbilden är att användaren dels får reflekter</w:t>
+        <w:t xml:space="preserve"> tränas </w:t>
+      </w:r>
+      <w:r>
+        <w:t>modellerna</w:t>
+      </w:r>
+      <w:r>
+        <w:t xml:space="preserve"> </w:t>
+      </w:r>
+      <w:r>
+        <w:rPr>
+          <w:i/>
+          <w:iCs/>
+        </w:rPr>
+        <w:t>Linear Regression</w:t>
+      </w:r>
+      <w:r>
+        <w:t xml:space="preserve"> samt </w:t>
+      </w:r>
+      <w:r>
+        <w:rPr>
+          <w:i/>
+          <w:iCs/>
+        </w:rPr>
+        <w:t>Random Forest Classifier</w:t>
+      </w:r>
+      <w:r>
+        <w:t xml:space="preserve"> som läses in i en </w:t>
+      </w:r>
+      <w:r>
+        <w:rPr>
+          <w:i/>
+          <w:iCs/>
+        </w:rPr>
+        <w:t>Streamlit</w:t>
+      </w:r>
+      <w:r>
+        <w:t>-applikation där användare besvara</w:t>
+      </w:r>
+      <w:r>
+        <w:t>r</w:t>
+      </w:r>
+      <w:r>
+        <w:t xml:space="preserve"> liknande, självskattade frågor som för informationen i datasetet.</w:t>
+      </w:r>
+      <w:r>
+        <w:t xml:space="preserve"> </w:t>
+      </w:r>
+    </w:p>
+    <w:p>
+      <w:pPr>
+        <w:spacing w:line="276" w:lineRule="auto"/>
+      </w:pPr>
+      <w:r>
+        <w:t xml:space="preserve">Förhoppningen </w:t>
+      </w:r>
+      <w:r>
+        <w:t xml:space="preserve">är att </w:t>
+      </w:r>
+      <w:r>
+        <w:rPr>
+          <w:i/>
+          <w:iCs/>
+        </w:rPr>
+        <w:t>användaren</w:t>
+      </w:r>
+      <w:r>
+        <w:t xml:space="preserve"> dels får reflekter</w:t>
       </w:r>
       <w:r>
         <w:t>a</w:t>
@@ -2080,16 +2228,69 @@
         <w:t>sin</w:t>
       </w:r>
       <w:r>
-        <w:t xml:space="preserve"> ”Addicted Score” baserat på svaren</w:t>
-      </w:r>
-      <w:r>
-        <w:t>;</w:t>
-      </w:r>
-      <w:r>
-        <w:t xml:space="preserve"> predikterat av en tränad Maskininlärnings-modell. </w:t>
-      </w:r>
-      <w:r>
-        <w:t>Till sist visualiseras även användarens egna svar i relation till datasetets medianer för berörda</w:t>
+        <w:t xml:space="preserve"> </w:t>
+      </w:r>
+      <w:r>
+        <w:rPr>
+          <w:i/>
+          <w:iCs/>
+        </w:rPr>
+        <w:t>Addicted_</w:t>
+      </w:r>
+      <w:r>
+        <w:t>Score</w:t>
+      </w:r>
+      <w:r>
+        <w:t>/</w:t>
+      </w:r>
+      <w:r>
+        <w:rPr>
+          <w:i/>
+          <w:iCs/>
+        </w:rPr>
+        <w:t>Addicted_</w:t>
+      </w:r>
+      <w:r>
+        <w:t>Grade</w:t>
+      </w:r>
+      <w:r>
+        <w:t xml:space="preserve"> </w:t>
+      </w:r>
+      <w:r>
+        <w:t>prediktera</w:t>
+      </w:r>
+      <w:r>
+        <w:t>d</w:t>
+      </w:r>
+      <w:r>
+        <w:t xml:space="preserve"> av en tränad Maskininlärnings-modell. </w:t>
+      </w:r>
+    </w:p>
+    <w:p>
+      <w:pPr>
+        <w:spacing w:line="276" w:lineRule="auto"/>
+      </w:pPr>
+      <w:r>
+        <w:t>Slutligen</w:t>
+      </w:r>
+      <w:r>
+        <w:t xml:space="preserve"> visualiseras </w:t>
+      </w:r>
+      <w:r>
+        <w:rPr>
+          <w:i/>
+          <w:iCs/>
+        </w:rPr>
+        <w:t>användarens</w:t>
+      </w:r>
+      <w:r>
+        <w:t xml:space="preserve"> egna svar i relation till datasetets me</w:t>
+      </w:r>
+      <w:r>
+        <w:t>delvärden</w:t>
+      </w:r>
+      <w:r>
+        <w:t xml:space="preserve"> för berörda</w:t>
       </w:r>
       <w:r>
         <w:t>/relevanta</w:t>
@@ -2106,23 +2307,27 @@
       <w:r>
         <w:t xml:space="preserve"> </w:t>
       </w:r>
+      <w:r>
+        <w:t xml:space="preserve">Målet är att skapa ytterligare självreflektion genom att ge en ge </w:t>
+      </w:r>
+      <w:r>
+        <w:rPr>
+          <w:i/>
+          <w:iCs/>
+        </w:rPr>
+        <w:t>användaren</w:t>
+      </w:r>
+      <w:r>
+        <w:t xml:space="preserve"> en visuell referenspunkt för </w:t>
+      </w:r>
+      <w:r>
+        <w:t>hur dennes vanor ser ut jämfört med snittet.</w:t>
+      </w:r>
     </w:p>
     <w:p/>
-    <w:p/>
-    <w:p>
-      <w:r>
-        <w:t>Ge en bred bakgrund till ditt arbete och varför det är relevant. Smalna successivt av</w:t>
-      </w:r>
-      <w:r>
-        <w:t xml:space="preserve"> och koppla bakgrunden till detta arbete. Fortsätt med </w:t>
-      </w:r>
-      <w:r>
-        <w:t xml:space="preserve">syfte och frågeställning (syfte och frågeställning kan du ha i en egen underrubrik om du önskar det). </w:t>
-      </w:r>
-    </w:p>
-    <w:p>
-      <w:r>
-        <w:t xml:space="preserve">Syftet med denna rapport är ____________, för att uppfylla syftet så kommer följande frågeställning(ar) att besvaras: </w:t>
+    <w:p>
+      <w:r>
+        <w:t>Frågeställningar:</w:t>
       </w:r>
     </w:p>
     <w:p>
@@ -2130,11 +2335,17 @@
         <w:pStyle w:val="ListParagraph"/>
         <w:numPr>
           <w:ilvl w:val="0"/>
-          <w:numId w:val="3"/>
+          <w:numId w:val="21"/>
         </w:numPr>
       </w:pPr>
       <w:r>
-        <w:t>_______</w:t>
+        <w:t xml:space="preserve">Hur ser den dagliga användningen </w:t>
+      </w:r>
+      <w:r>
+        <w:t>av sociala medier ut bland studenter</w:t>
+      </w:r>
+      <w:r>
+        <w:t xml:space="preserve">? </w:t>
       </w:r>
     </w:p>
     <w:p>
@@ -2142,16 +2353,57 @@
         <w:pStyle w:val="ListParagraph"/>
         <w:numPr>
           <w:ilvl w:val="0"/>
-          <w:numId w:val="3"/>
+          <w:numId w:val="21"/>
         </w:numPr>
       </w:pPr>
       <w:r>
-        <w:t>_______</w:t>
-      </w:r>
-      <w:r>
-        <w:br w:type="page"/>
-      </w:r>
-    </w:p>
+        <w:t>Vilka samband finns mellan sociala medievanor och faktorer som studieresultat, relationer, sömn och psykisk hälsa?</w:t>
+      </w:r>
+    </w:p>
+    <w:p>
+      <w:pPr>
+        <w:pStyle w:val="ListParagraph"/>
+        <w:numPr>
+          <w:ilvl w:val="0"/>
+          <w:numId w:val="21"/>
+        </w:numPr>
+      </w:pPr>
+      <w:r>
+        <w:t>Går det att</w:t>
+      </w:r>
+      <w:r>
+        <w:t xml:space="preserve"> hitta någon form av gränsvärde </w:t>
+      </w:r>
+      <w:r>
+        <w:t xml:space="preserve">som signalerar </w:t>
+      </w:r>
+      <w:r>
+        <w:t>övergången</w:t>
+      </w:r>
+      <w:r>
+        <w:t xml:space="preserve"> mellan sunt</w:t>
+      </w:r>
+      <w:r>
+        <w:t xml:space="preserve"> till</w:t>
+      </w:r>
+      <w:r>
+        <w:t xml:space="preserve"> problematiskt beteendemönster?</w:t>
+      </w:r>
+    </w:p>
+    <w:p>
+      <w:pPr>
+        <w:pStyle w:val="ListParagraph"/>
+        <w:numPr>
+          <w:ilvl w:val="0"/>
+          <w:numId w:val="21"/>
+        </w:numPr>
+      </w:pPr>
+      <w:r>
+        <w:t>Kan vi med hjälp av maskininlärningsmodeller förutsäga när en användare tillhör en riskgrupp och därigenom öka självinsikten om möjliga konsekvenser av deras sociala medievanor?</w:t>
+      </w:r>
+    </w:p>
+    <w:p/>
+    <w:p/>
     <w:p>
       <w:pPr>
         <w:pStyle w:val="Heading1"/>
@@ -2280,7 +2532,6 @@
         <w:rPr>
           <w:i/>
           <w:iCs/>
-          <w:highlight w:val="yellow"/>
         </w:rPr>
         <w:t>nominal data</w:t>
       </w:r>
@@ -2342,57 +2593,24 @@
       </w:r>
     </w:p>
     <w:p>
-      <w:pPr>
-        <w:pStyle w:val="Heading3"/>
-        <w:numPr>
-          <w:ilvl w:val="0"/>
-          <w:numId w:val="0"/>
-        </w:numPr>
-        <w:spacing w:line="276" w:lineRule="auto"/>
-        <w:rPr>
-          <w:rFonts w:asciiTheme="minorHAnsi" w:hAnsiTheme="minorHAnsi" w:cstheme="minorHAnsi"/>
-          <w:color w:val="auto"/>
-          <w:sz w:val="22"/>
-          <w:szCs w:val="22"/>
-          <w:lang w:val="en-SE"/>
-        </w:rPr>
-      </w:pPr>
-      <w:r>
-        <w:rPr>
-          <w:rFonts w:asciiTheme="minorHAnsi" w:hAnsiTheme="minorHAnsi" w:cstheme="minorHAnsi"/>
-          <w:color w:val="auto"/>
-          <w:sz w:val="22"/>
-          <w:szCs w:val="22"/>
-          <w:lang w:val="en-SE"/>
-        </w:rPr>
+      <w:r>
         <w:t>Alla mätningar i datasetet är självrapporterade och självskattade av varje enskild person. Brist på självinsikt och beroendebild kan bidra till icke sanningsenliga svar.</w:t>
       </w:r>
     </w:p>
     <w:p>
-      <w:pPr>
-        <w:pStyle w:val="Heading3"/>
-        <w:numPr>
-          <w:ilvl w:val="0"/>
-          <w:numId w:val="0"/>
-        </w:numPr>
-        <w:spacing w:line="276" w:lineRule="auto"/>
-        <w:rPr>
-          <w:rFonts w:asciiTheme="minorHAnsi" w:hAnsiTheme="minorHAnsi" w:cstheme="minorHAnsi"/>
-          <w:color w:val="auto"/>
-          <w:sz w:val="22"/>
-          <w:szCs w:val="22"/>
-          <w:lang w:val="en-SE"/>
-        </w:rPr>
-      </w:pPr>
-      <w:r>
-        <w:rPr>
-          <w:rFonts w:asciiTheme="minorHAnsi" w:hAnsiTheme="minorHAnsi" w:cstheme="minorHAnsi"/>
-          <w:color w:val="auto"/>
-          <w:sz w:val="22"/>
-          <w:szCs w:val="22"/>
-          <w:lang w:val="en-SE"/>
-        </w:rPr>
+      <w:r>
         <w:t>Respondenterna skulle även kunna vara påverkade av social önskvärdhetsbias genom att de känner sig pressade att förneka beroendeproblematik, eller rationalisera den.</w:t>
+      </w:r>
+    </w:p>
+    <w:p>
+      <w:r>
+        <w:rPr>
+          <w:lang w:val="en-GB"/>
+        </w:rPr>
+        <w:t xml:space="preserve">Negativ spiral av mental health, sleep, addicted score, conflicts. </w:t>
+      </w:r>
+      <w:r>
+        <w:t>Varje kolumn påverkar den andre. Om någon har låg mental health score kan sociala medier vara en flykt, det behöver inte nödvändigtvis vara ett beroende som ligger bakom, osv.</w:t>
       </w:r>
     </w:p>
     <w:p>
@@ -2449,7 +2667,13 @@
         <w:t>Age</w:t>
       </w:r>
       <w:r>
-        <w:t>: Åldersspannet för studien är mellan 18-24 år.</w:t>
+        <w:t xml:space="preserve">: Åldersspannet </w:t>
+      </w:r>
+      <w:r>
+        <w:t>i datasetet</w:t>
+      </w:r>
+      <w:r>
+        <w:t xml:space="preserve"> är mellan 18-24 år.</w:t>
       </w:r>
     </w:p>
     <w:p>
@@ -2752,6 +2976,7 @@
           <w:b/>
           <w:bCs/>
         </w:rPr>
+        <w:lastRenderedPageBreak/>
         <w:t>Addicted_Score</w:t>
       </w:r>
       <w:r>
@@ -2773,23 +2998,7 @@
       <w:r>
         <w:t>.</w:t>
       </w:r>
-    </w:p>
-    <w:p>
-      <w:pPr>
-        <w:spacing w:line="276" w:lineRule="auto"/>
-      </w:pPr>
-    </w:p>
-    <w:p>
-      <w:pPr>
-        <w:pStyle w:val="Heading3"/>
-        <w:numPr>
-          <w:ilvl w:val="0"/>
-          <w:numId w:val="0"/>
-        </w:numPr>
-        <w:spacing w:line="276" w:lineRule="auto"/>
-      </w:pPr>
-      <w:r>
-        <w:lastRenderedPageBreak/>
+      <w:r>
         <w:br/>
       </w:r>
     </w:p>
@@ -3010,7 +3219,19 @@
         <w:rPr>
           <w:lang w:val="en-SE"/>
         </w:rPr>
-        <w:t>Medianåldern är</w:t>
+        <w:t>Med</w:t>
+      </w:r>
+      <w:r>
+        <w:rPr>
+          <w:lang w:val="en-SE"/>
+        </w:rPr>
+        <w:t>el</w:t>
+      </w:r>
+      <w:r>
+        <w:rPr>
+          <w:lang w:val="en-SE"/>
+        </w:rPr>
+        <w:t>åldern är</w:t>
       </w:r>
       <w:r>
         <w:rPr>
@@ -3273,14 +3494,6 @@
     </w:p>
     <w:p>
       <w:pPr>
-        <w:spacing w:line="276" w:lineRule="auto"/>
-        <w:rPr>
-          <w:lang w:val="en-SE"/>
-        </w:rPr>
-      </w:pPr>
-    </w:p>
-    <w:p>
-      <w:pPr>
         <w:pStyle w:val="Heading3"/>
         <w:spacing w:line="276" w:lineRule="auto"/>
       </w:pPr>
@@ -3390,9 +3603,9 @@
           <w:noProof/>
         </w:rPr>
         <w:drawing>
-          <wp:inline distT="0" distB="0" distL="0" distR="0" wp14:anchorId="1E3DC1DC" wp14:editId="4242E03A">
+          <wp:inline distT="0" distB="0" distL="0" distR="0" wp14:anchorId="1E3DC1DC" wp14:editId="27471CAE">
             <wp:extent cx="5760720" cy="4916170"/>
-            <wp:effectExtent l="0" t="0" r="0" b="0"/>
+            <wp:effectExtent l="0" t="0" r="1905" b="0"/>
             <wp:docPr id="1880046" name="Picture 1" descr="A chart of different colors&#10;&#10;AI-generated content may be incorrect."/>
             <wp:cNvGraphicFramePr>
               <a:graphicFrameLocks xmlns:a="http://schemas.openxmlformats.org/drawingml/2006/main" noChangeAspect="1"/>
@@ -3538,7 +3751,10 @@
       </w:pPr>
       <w:r>
         <w:lastRenderedPageBreak/>
-        <w:t>Medianer</w:t>
+        <w:t>Med</w:t>
+      </w:r>
+      <w:r>
+        <w:t>elvärden</w:t>
       </w:r>
     </w:p>
     <w:p>
@@ -3550,7 +3766,13 @@
         </w:rPr>
       </w:pPr>
       <w:r>
-        <w:t xml:space="preserve">Genom att granska median-värdet för de största korrelationerna till </w:t>
+        <w:t>Genom att granska med</w:t>
+      </w:r>
+      <w:r>
+        <w:t>el</w:t>
+      </w:r>
+      <w:r>
+        <w:t xml:space="preserve">värdet för de största korrelationerna till </w:t>
       </w:r>
       <w:r>
         <w:rPr>
@@ -3672,7 +3894,19 @@
         <w:rPr>
           <w:lang w:val="en-SE"/>
         </w:rPr>
-        <w:t xml:space="preserve">Medianvärdet för </w:t>
+        <w:t>Med</w:t>
+      </w:r>
+      <w:r>
+        <w:rPr>
+          <w:lang w:val="en-SE"/>
+        </w:rPr>
+        <w:t>el</w:t>
+      </w:r>
+      <w:r>
+        <w:rPr>
+          <w:lang w:val="en-SE"/>
+        </w:rPr>
+        <w:t xml:space="preserve">värdet för </w:t>
       </w:r>
       <w:r>
         <w:rPr>
@@ -3768,7 +4002,19 @@
         <w:rPr>
           <w:lang w:val="en-SE"/>
         </w:rPr>
-        <w:t xml:space="preserve">Samtidigt är medianvärdet för </w:t>
+        <w:t>Samtidigt är med</w:t>
+      </w:r>
+      <w:r>
+        <w:rPr>
+          <w:lang w:val="en-SE"/>
+        </w:rPr>
+        <w:t>el</w:t>
+      </w:r>
+      <w:r>
+        <w:rPr>
+          <w:lang w:val="en-SE"/>
+        </w:rPr>
+        <w:t xml:space="preserve">värdet för </w:t>
       </w:r>
       <w:r>
         <w:rPr>
@@ -3810,7 +4056,19 @@
         <w:rPr>
           <w:lang w:val="en-SE"/>
         </w:rPr>
-        <w:t xml:space="preserve">Medianen för </w:t>
+        <w:t>Me</w:t>
+      </w:r>
+      <w:r>
+        <w:rPr>
+          <w:lang w:val="en-SE"/>
+        </w:rPr>
+        <w:t>delvärdet</w:t>
+      </w:r>
+      <w:r>
+        <w:rPr>
+          <w:lang w:val="en-SE"/>
+        </w:rPr>
+        <w:t xml:space="preserve"> för </w:t>
       </w:r>
       <w:r>
         <w:rPr>
@@ -3838,7 +4096,19 @@
         <w:rPr>
           <w:lang w:val="en-SE"/>
         </w:rPr>
-        <w:t>. Detta tyder på att social friction kopplad till sociala medievanor är ganska vanligt förekommande för studenterna.</w:t>
+        <w:t>. Detta tyder på att social fri</w:t>
+      </w:r>
+      <w:r>
+        <w:rPr>
+          <w:lang w:val="en-SE"/>
+        </w:rPr>
+        <w:t>k</w:t>
+      </w:r>
+      <w:r>
+        <w:rPr>
+          <w:lang w:val="en-SE"/>
+        </w:rPr>
+        <w:t>tion kopplad till sociala medievanor är ganska vanligt förekommande för studenterna.</w:t>
       </w:r>
     </w:p>
     <w:p>
@@ -3923,7 +4193,19 @@
         <w:rPr>
           <w:lang w:val="en-SE"/>
         </w:rPr>
-        <w:t xml:space="preserve">. Ett medianvärde på </w:t>
+        <w:t>. Ett me</w:t>
+      </w:r>
+      <w:r>
+        <w:rPr>
+          <w:lang w:val="en-SE"/>
+        </w:rPr>
+        <w:t>del</w:t>
+      </w:r>
+      <w:r>
+        <w:rPr>
+          <w:lang w:val="en-SE"/>
+        </w:rPr>
+        <w:t xml:space="preserve">värde på </w:t>
       </w:r>
       <w:r>
         <w:rPr>
@@ -3951,7 +4233,19 @@
         <w:rPr>
           <w:lang w:val="en-SE"/>
         </w:rPr>
-        <w:t>Ett högt medianvärde över det största korrelerande spannet av variabler stärker bilden av att sociala medier är en central, och ibland problematisk del av den aktuella åldersgruppens liv.</w:t>
+        <w:t>Ett högt med</w:t>
+      </w:r>
+      <w:r>
+        <w:rPr>
+          <w:lang w:val="en-SE"/>
+        </w:rPr>
+        <w:t>el</w:t>
+      </w:r>
+      <w:r>
+        <w:rPr>
+          <w:lang w:val="en-SE"/>
+        </w:rPr>
+        <w:t>värde över det största korrelerande spannet av variabler stärker bilden av att sociala medier är en central, och ibland problematisk del av den aktuella åldersgruppens liv.</w:t>
       </w:r>
     </w:p>
     <w:p>
@@ -4011,7 +4305,13 @@
     </w:p>
     <w:p>
       <w:r>
-        <w:t xml:space="preserve">I ovanstående diagram har vi tittat närmare på medianvärdet för </w:t>
+        <w:t>I ovanstående diagram har vi tittat närmare på med</w:t>
+      </w:r>
+      <w:r>
+        <w:t>el</w:t>
+      </w:r>
+      <w:r>
+        <w:t xml:space="preserve">värdet för </w:t>
       </w:r>
       <w:r>
         <w:rPr>
@@ -4100,7 +4400,19 @@
         <w:rPr>
           <w:lang w:val="en-SE"/>
         </w:rPr>
-        <w:t xml:space="preserve">Vi ser alltså att medianvärdet i datasetet ligger </w:t>
+        <w:t>Vi ser alltså att med</w:t>
+      </w:r>
+      <w:r>
+        <w:rPr>
+          <w:lang w:val="en-SE"/>
+        </w:rPr>
+        <w:t>el</w:t>
+      </w:r>
+      <w:r>
+        <w:rPr>
+          <w:lang w:val="en-SE"/>
+        </w:rPr>
+        <w:t xml:space="preserve">värdet i datasetet ligger </w:t>
       </w:r>
       <w:r>
         <w:rPr>
@@ -4256,10 +4568,7 @@
     </w:p>
     <w:p>
       <w:r>
-        <w:t>Eftersom jag tränar både en modell som använder linjär regression, och en  som nyttjar klassificering krävs olika preprocesseringsrutiner för vardera modell.</w:t>
-      </w:r>
-      <w:r>
-        <w:t xml:space="preserve"> Förgreningen av vår dataframe sker via </w:t>
+        <w:t xml:space="preserve">Förgreningen av vår dataframe sker via </w:t>
       </w:r>
       <w:r>
         <w:rPr>
@@ -4389,11 +4698,7 @@
         <w:t>Frequency Encoding</w:t>
       </w:r>
       <w:r>
-        <w:t xml:space="preserve"> har undersökts, men inte visat sig optimal då många länder innehar samma </w:t>
-      </w:r>
-      <w:r>
-        <w:lastRenderedPageBreak/>
-        <w:t>frekvens, och kan därför inte särskiljas. Encoding utesluts då detta hade inneburit adderandet av alldeles för många unika kolumner – vilket i sin tur inte är rimligt</w:t>
+        <w:t xml:space="preserve"> har undersökts, men inte visat sig optimal då många länder innehar samma frekvens, och kan därför inte särskiljas. Encoding utesluts då detta hade inneburit adderandet av alldeles för många unika kolumner – vilket i sin tur inte är rimligt</w:t>
       </w:r>
       <w:r>
         <w:t>.</w:t>
@@ -4416,6 +4721,7 @@
           <w:i/>
           <w:iCs/>
         </w:rPr>
+        <w:lastRenderedPageBreak/>
         <w:t>Most_Used_Platform</w:t>
       </w:r>
       <w:r>
@@ -5057,7 +5363,6 @@
             <w:rPr>
               <w:rFonts w:ascii="Cambria Math" w:eastAsiaTheme="minorEastAsia" w:hAnsi="Cambria Math"/>
             </w:rPr>
-            <w:lastRenderedPageBreak/>
             <m:t>A</m:t>
           </m:r>
           <m:r>
@@ -5158,6 +5463,7 @@
     </w:p>
     <w:p>
       <w:r>
+        <w:lastRenderedPageBreak/>
         <w:t xml:space="preserve">Beroendegradernas uppdelning sker i såkallad </w:t>
       </w:r>
       <w:r>
@@ -6095,58 +6401,61 @@
         <w:ind w:left="576" w:hanging="576"/>
       </w:pPr>
       <w:r>
+        <w:t xml:space="preserve">2.3.1 </w:t>
+      </w:r>
+      <w:r>
+        <w:t xml:space="preserve">   </w:t>
+      </w:r>
+      <w:r>
+        <w:t xml:space="preserve">Utvärderingsmått: </w:t>
+      </w:r>
+      <w:r>
+        <w:t>Confusion Matrix</w:t>
+      </w:r>
+    </w:p>
+    <w:p>
+      <w:r>
+        <w:rPr>
+          <w:i/>
+          <w:iCs/>
+        </w:rPr>
+        <w:t>Confusion Matrix</w:t>
+      </w:r>
+      <w:r>
+        <w:t xml:space="preserve"> </w:t>
+      </w:r>
+      <w:r>
+        <w:t>(</w:t>
+      </w:r>
+      <w:r>
+        <w:rPr>
+          <w:i/>
+          <w:iCs/>
+        </w:rPr>
+        <w:t>Fig. 1)</w:t>
+      </w:r>
+      <w:r>
+        <w:t xml:space="preserve"> används ofta vid utvärdering av klassificeringsmodeller</w:t>
+      </w:r>
+      <w:r>
+        <w:t>. Det</w:t>
+      </w:r>
+      <w:r>
+        <w:rPr>
+          <w:i/>
+          <w:iCs/>
+        </w:rPr>
+        <w:t xml:space="preserve"> </w:t>
+      </w:r>
+      <w:r>
+        <w:t>är e</w:t>
+      </w:r>
+      <w:r>
+        <w:t xml:space="preserve">tt verktyg som visualiserar en jämförelse av korrekta- eller felaktigt klassificerade i varje kategori. Det diagonala </w:t>
+      </w:r>
+      <w:r>
         <w:lastRenderedPageBreak/>
-        <w:t xml:space="preserve">2.3.1 </w:t>
-      </w:r>
-      <w:r>
-        <w:t xml:space="preserve">   </w:t>
-      </w:r>
-      <w:r>
-        <w:t xml:space="preserve">Utvärderingsmått: </w:t>
-      </w:r>
-      <w:r>
-        <w:t>Confusion Matrix</w:t>
-      </w:r>
-    </w:p>
-    <w:p>
-      <w:r>
-        <w:rPr>
-          <w:i/>
-          <w:iCs/>
-        </w:rPr>
-        <w:t>Confusion Matrix</w:t>
-      </w:r>
-      <w:r>
-        <w:t xml:space="preserve"> </w:t>
-      </w:r>
-      <w:r>
-        <w:t>(</w:t>
-      </w:r>
-      <w:r>
-        <w:rPr>
-          <w:i/>
-          <w:iCs/>
-        </w:rPr>
-        <w:t>Fig. 1)</w:t>
-      </w:r>
-      <w:r>
-        <w:t xml:space="preserve"> används ofta vid utvärdering av klassificeringsmodeller</w:t>
-      </w:r>
-      <w:r>
-        <w:t>. Det</w:t>
-      </w:r>
-      <w:r>
-        <w:rPr>
-          <w:i/>
-          <w:iCs/>
-        </w:rPr>
-        <w:t xml:space="preserve"> </w:t>
-      </w:r>
-      <w:r>
-        <w:t>är e</w:t>
-      </w:r>
-      <w:r>
-        <w:t xml:space="preserve">tt verktyg som visualiserar en jämförelse av korrekta- eller felaktigt klassificerade i varje kategori. Det diagonala resultatet (från övre vänstra hörnet till nedre högra) visar samtliga korrekt klassificerade prediktioner (s. 155, Prgomet et al. 2025). </w:t>
+        <w:t xml:space="preserve">resultatet (från övre vänstra hörnet till nedre högra) visar samtliga korrekt klassificerade prediktioner (s. 155, Prgomet et al. 2025). </w:t>
       </w:r>
     </w:p>
     <w:p>
@@ -6603,6 +6912,34 @@
     </w:p>
     <w:p>
       <w:pPr>
+        <w:rPr>
+          <w:lang w:val="en-GB"/>
+        </w:rPr>
+      </w:pPr>
+    </w:p>
+    <w:p>
+      <w:pPr>
+        <w:rPr>
+          <w:lang w:val="en-GB"/>
+        </w:rPr>
+      </w:pPr>
+    </w:p>
+    <w:p>
+      <w:pPr>
+        <w:rPr>
+          <w:lang w:val="en-GB"/>
+        </w:rPr>
+      </w:pPr>
+    </w:p>
+    <w:p>
+      <w:pPr>
+        <w:rPr>
+          <w:lang w:val="en-GB"/>
+        </w:rPr>
+      </w:pPr>
+    </w:p>
+    <w:p>
+      <w:pPr>
         <w:pStyle w:val="Heading2"/>
         <w:spacing w:line="276" w:lineRule="auto"/>
       </w:pPr>
@@ -6617,6 +6954,52 @@
       </w:r>
     </w:p>
     <w:p/>
+    <w:p>
+      <w:r>
+        <w:t xml:space="preserve">(s. </w:t>
+      </w:r>
+      <w:r>
+        <w:t xml:space="preserve">105, </w:t>
+      </w:r>
+      <w:r>
+        <w:t>111</w:t>
+      </w:r>
+      <w:r>
+        <w:t>, Prgomet et al. 2025)</w:t>
+      </w:r>
+    </w:p>
+    <w:p/>
+    <w:p>
+      <w:pPr>
+        <w:pStyle w:val="Heading2"/>
+        <w:spacing w:line="276" w:lineRule="auto"/>
+      </w:pPr>
+      <w:r>
+        <w:lastRenderedPageBreak/>
+        <w:t>Maskininlärningsmodell: RandomForestClassifier</w:t>
+      </w:r>
+    </w:p>
+    <w:p/>
+    <w:p>
+      <w:r>
+        <w:t xml:space="preserve">(s. </w:t>
+      </w:r>
+      <w:r>
+        <w:t xml:space="preserve">151-153, </w:t>
+      </w:r>
+      <w:r>
+        <w:t>190,</w:t>
+      </w:r>
+      <w:r>
+        <w:t xml:space="preserve"> </w:t>
+      </w:r>
+      <w:r>
+        <w:t>203-205</w:t>
+      </w:r>
+      <w:r>
+        <w:t>, Prgomet et al. 2025)</w:t>
+      </w:r>
+    </w:p>
     <w:p/>
     <w:p>
       <w:pPr>
@@ -6627,31 +7010,22 @@
         </w:numPr>
         <w:spacing w:line="276" w:lineRule="auto"/>
       </w:pPr>
-    </w:p>
-    <w:p>
-      <w:pPr>
-        <w:pStyle w:val="Heading2"/>
-        <w:numPr>
-          <w:ilvl w:val="0"/>
-          <w:numId w:val="0"/>
-        </w:numPr>
-        <w:spacing w:line="276" w:lineRule="auto"/>
-      </w:pPr>
-    </w:p>
-    <w:p>
-      <w:pPr>
-        <w:pStyle w:val="Heading2"/>
-        <w:numPr>
-          <w:ilvl w:val="0"/>
-          <w:numId w:val="0"/>
-        </w:numPr>
-        <w:spacing w:line="276" w:lineRule="auto"/>
-      </w:pPr>
-      <w:r>
-        <w:t>2.4.1 GridSearch</w:t>
+      <w:r>
+        <w:t>2.5.1 Gini</w:t>
       </w:r>
     </w:p>
     <w:p/>
+    <w:p>
+      <w:r>
+        <w:t xml:space="preserve">(s. </w:t>
+      </w:r>
+      <w:r>
+        <w:t>194-195</w:t>
+      </w:r>
+      <w:r>
+        <w:t>, Prgomet et al. 2025)</w:t>
+      </w:r>
+    </w:p>
     <w:p/>
     <w:p>
       <w:pPr>
@@ -6659,45 +7033,165 @@
         <w:spacing w:line="276" w:lineRule="auto"/>
       </w:pPr>
       <w:r>
-        <w:t>Maskin</w:t>
-      </w:r>
-      <w:r>
-        <w:t xml:space="preserve">inlärningsmodell: </w:t>
-      </w:r>
-      <w:r>
-        <w:t>RandomForest</w:t>
-      </w:r>
-      <w:r>
-        <w:t>Classifier</w:t>
-      </w:r>
-    </w:p>
-    <w:p/>
-    <w:p/>
-    <w:p>
-      <w:pPr>
-        <w:pStyle w:val="Heading2"/>
-        <w:numPr>
-          <w:ilvl w:val="0"/>
-          <w:numId w:val="0"/>
-        </w:numPr>
-        <w:spacing w:line="276" w:lineRule="auto"/>
-      </w:pPr>
-      <w:r>
-        <w:t>2.5.1 Gini</w:t>
-      </w:r>
-    </w:p>
-    <w:p/>
-    <w:p/>
-    <w:p>
-      <w:pPr>
-        <w:pStyle w:val="Heading2"/>
-        <w:spacing w:line="276" w:lineRule="auto"/>
-      </w:pPr>
-      <w:r>
-        <w:t>K-delad korsvalidering: Linjär Regression vs Klassificering</w:t>
-      </w:r>
-    </w:p>
-    <w:p/>
+        <w:t>GridSearchCV</w:t>
+      </w:r>
+    </w:p>
+    <w:p>
+      <w:r>
+        <w:t xml:space="preserve">Vi kan finjustera våra inställningar för respektive modell via såkallade </w:t>
+      </w:r>
+      <w:r>
+        <w:rPr>
+          <w:i/>
+          <w:iCs/>
+        </w:rPr>
+        <w:t>hyperparametrar</w:t>
+      </w:r>
+      <w:r>
+        <w:t xml:space="preserve">. </w:t>
+      </w:r>
+      <w:r>
+        <w:rPr>
+          <w:i/>
+          <w:iCs/>
+        </w:rPr>
+        <w:t>GridSearch</w:t>
+      </w:r>
+      <w:r>
+        <w:rPr>
+          <w:i/>
+          <w:iCs/>
+        </w:rPr>
+        <w:t>CV</w:t>
+      </w:r>
+      <w:r>
+        <w:t xml:space="preserve"> är ett verktyg från </w:t>
+      </w:r>
+      <w:r>
+        <w:rPr>
+          <w:i/>
+          <w:iCs/>
+        </w:rPr>
+        <w:t>Scikit-learn</w:t>
+      </w:r>
+      <w:r>
+        <w:t xml:space="preserve"> vars algoritm systematiskt tillämpar </w:t>
+      </w:r>
+      <w:r>
+        <w:rPr>
+          <w:i/>
+          <w:iCs/>
+        </w:rPr>
+        <w:t>K-delad korsvalidering</w:t>
+      </w:r>
+      <w:r>
+        <w:t xml:space="preserve"> för varje unik kombination av hyperparametrar. Verktyget kan användas både för regression och klassificering</w:t>
+      </w:r>
+      <w:r>
+        <w:t>,</w:t>
+      </w:r>
+      <w:r>
+        <w:t xml:space="preserve"> </w:t>
+      </w:r>
+      <w:r>
+        <w:t>(s. 38, Prgomet et al. 2025)</w:t>
+      </w:r>
+      <w:r>
+        <w:t>.</w:t>
+      </w:r>
+      <w:r>
+        <w:t xml:space="preserve"> </w:t>
+      </w:r>
+    </w:p>
+    <w:p>
+      <w:r>
+        <w:rPr>
+          <w:i/>
+          <w:iCs/>
+        </w:rPr>
+        <w:t xml:space="preserve">K-delad </w:t>
+      </w:r>
+      <w:r>
+        <w:rPr>
+          <w:i/>
+          <w:iCs/>
+        </w:rPr>
+        <w:t>korsvalidering</w:t>
+      </w:r>
+      <w:r>
+        <w:t xml:space="preserve"> innebär att datan delas upp i tränings-, respektive testdata. Träningsdatan delas därefter upp i </w:t>
+      </w:r>
+      <w:r>
+        <w:rPr>
+          <w:i/>
+          <w:iCs/>
+        </w:rPr>
+        <w:t>k</w:t>
+      </w:r>
+      <w:r>
+        <w:t xml:space="preserve"> lika stora delar, där modellen tränas (itererar) </w:t>
+      </w:r>
+      <w:r>
+        <w:rPr>
+          <w:i/>
+          <w:iCs/>
+        </w:rPr>
+        <w:t>k</w:t>
+      </w:r>
+      <w:r>
+        <w:t xml:space="preserve"> gånger på </w:t>
+      </w:r>
+      <w:r>
+        <w:rPr>
+          <w:i/>
+          <w:iCs/>
+        </w:rPr>
+        <w:t>k-1</w:t>
+      </w:r>
+      <w:r>
+        <w:t xml:space="preserve"> delar. Den återstående delen är valideringsdata för varje iteration</w:t>
+      </w:r>
+      <w:r>
+        <w:t>,</w:t>
+      </w:r>
+      <w:r>
+        <w:t xml:space="preserve"> </w:t>
+      </w:r>
+      <w:r>
+        <w:t>(s. 3</w:t>
+      </w:r>
+      <w:r>
+        <w:t>0</w:t>
+      </w:r>
+      <w:r>
+        <w:t>, Prgomet et al. 2025)</w:t>
+      </w:r>
+      <w:r>
+        <w:t xml:space="preserve">. </w:t>
+      </w:r>
+    </w:p>
+    <w:p>
+      <w:r>
+        <w:t xml:space="preserve">I varje iteration utförs en validering och ett värde tilldelas utifrån det utvärderingsmått som används. Slutligen tas medelvärdet av alla utvärderingsmått; resultatet blir en siffra som bedömer hur bra modellen presterat. Den optimala kombinationen väljs automatiskt av </w:t>
+      </w:r>
+      <w:r>
+        <w:rPr>
+          <w:i/>
+          <w:iCs/>
+        </w:rPr>
+        <w:t>GridSearch</w:t>
+      </w:r>
+      <w:r>
+        <w:rPr>
+          <w:i/>
+          <w:iCs/>
+        </w:rPr>
+        <w:t>CV</w:t>
+      </w:r>
+      <w:r>
+        <w:t>.</w:t>
+      </w:r>
+    </w:p>
     <w:p/>
     <w:p/>
     <w:p>
@@ -8479,6 +8973,119 @@
     </w:lvl>
   </w:abstractNum>
   <w:abstractNum w:abstractNumId="10" w15:restartNumberingAfterBreak="0">
+    <w:nsid w:val="457E2D07"/>
+    <w:multiLevelType w:val="hybridMultilevel"/>
+    <w:tmpl w:val="2C52D37C"/>
+    <w:lvl w:ilvl="0" w:tplc="20000001">
+      <w:start w:val="1"/>
+      <w:numFmt w:val="bullet"/>
+      <w:lvlText w:val=""/>
+      <w:lvlJc w:val="left"/>
+      <w:pPr>
+        <w:ind w:left="720" w:hanging="360"/>
+      </w:pPr>
+      <w:rPr>
+        <w:rFonts w:ascii="Symbol" w:hAnsi="Symbol" w:hint="default"/>
+      </w:rPr>
+    </w:lvl>
+    <w:lvl w:ilvl="1" w:tplc="20000003" w:tentative="1">
+      <w:start w:val="1"/>
+      <w:numFmt w:val="bullet"/>
+      <w:lvlText w:val="o"/>
+      <w:lvlJc w:val="left"/>
+      <w:pPr>
+        <w:ind w:left="1440" w:hanging="360"/>
+      </w:pPr>
+      <w:rPr>
+        <w:rFonts w:ascii="Courier New" w:hAnsi="Courier New" w:cs="Courier New" w:hint="default"/>
+      </w:rPr>
+    </w:lvl>
+    <w:lvl w:ilvl="2" w:tplc="20000005" w:tentative="1">
+      <w:start w:val="1"/>
+      <w:numFmt w:val="bullet"/>
+      <w:lvlText w:val=""/>
+      <w:lvlJc w:val="left"/>
+      <w:pPr>
+        <w:ind w:left="2160" w:hanging="360"/>
+      </w:pPr>
+      <w:rPr>
+        <w:rFonts w:ascii="Wingdings" w:hAnsi="Wingdings" w:hint="default"/>
+      </w:rPr>
+    </w:lvl>
+    <w:lvl w:ilvl="3" w:tplc="20000001" w:tentative="1">
+      <w:start w:val="1"/>
+      <w:numFmt w:val="bullet"/>
+      <w:lvlText w:val=""/>
+      <w:lvlJc w:val="left"/>
+      <w:pPr>
+        <w:ind w:left="2880" w:hanging="360"/>
+      </w:pPr>
+      <w:rPr>
+        <w:rFonts w:ascii="Symbol" w:hAnsi="Symbol" w:hint="default"/>
+      </w:rPr>
+    </w:lvl>
+    <w:lvl w:ilvl="4" w:tplc="20000003" w:tentative="1">
+      <w:start w:val="1"/>
+      <w:numFmt w:val="bullet"/>
+      <w:lvlText w:val="o"/>
+      <w:lvlJc w:val="left"/>
+      <w:pPr>
+        <w:ind w:left="3600" w:hanging="360"/>
+      </w:pPr>
+      <w:rPr>
+        <w:rFonts w:ascii="Courier New" w:hAnsi="Courier New" w:cs="Courier New" w:hint="default"/>
+      </w:rPr>
+    </w:lvl>
+    <w:lvl w:ilvl="5" w:tplc="20000005" w:tentative="1">
+      <w:start w:val="1"/>
+      <w:numFmt w:val="bullet"/>
+      <w:lvlText w:val=""/>
+      <w:lvlJc w:val="left"/>
+      <w:pPr>
+        <w:ind w:left="4320" w:hanging="360"/>
+      </w:pPr>
+      <w:rPr>
+        <w:rFonts w:ascii="Wingdings" w:hAnsi="Wingdings" w:hint="default"/>
+      </w:rPr>
+    </w:lvl>
+    <w:lvl w:ilvl="6" w:tplc="20000001" w:tentative="1">
+      <w:start w:val="1"/>
+      <w:numFmt w:val="bullet"/>
+      <w:lvlText w:val=""/>
+      <w:lvlJc w:val="left"/>
+      <w:pPr>
+        <w:ind w:left="5040" w:hanging="360"/>
+      </w:pPr>
+      <w:rPr>
+        <w:rFonts w:ascii="Symbol" w:hAnsi="Symbol" w:hint="default"/>
+      </w:rPr>
+    </w:lvl>
+    <w:lvl w:ilvl="7" w:tplc="20000003" w:tentative="1">
+      <w:start w:val="1"/>
+      <w:numFmt w:val="bullet"/>
+      <w:lvlText w:val="o"/>
+      <w:lvlJc w:val="left"/>
+      <w:pPr>
+        <w:ind w:left="5760" w:hanging="360"/>
+      </w:pPr>
+      <w:rPr>
+        <w:rFonts w:ascii="Courier New" w:hAnsi="Courier New" w:cs="Courier New" w:hint="default"/>
+      </w:rPr>
+    </w:lvl>
+    <w:lvl w:ilvl="8" w:tplc="20000005" w:tentative="1">
+      <w:start w:val="1"/>
+      <w:numFmt w:val="bullet"/>
+      <w:lvlText w:val=""/>
+      <w:lvlJc w:val="left"/>
+      <w:pPr>
+        <w:ind w:left="6480" w:hanging="360"/>
+      </w:pPr>
+      <w:rPr>
+        <w:rFonts w:ascii="Wingdings" w:hAnsi="Wingdings" w:hint="default"/>
+      </w:rPr>
+    </w:lvl>
+  </w:abstractNum>
+  <w:abstractNum w:abstractNumId="11" w15:restartNumberingAfterBreak="0">
     <w:nsid w:val="49D82E09"/>
     <w:multiLevelType w:val="hybridMultilevel"/>
     <w:tmpl w:val="AB1833B4"/>
@@ -8591,7 +9198,7 @@
       </w:rPr>
     </w:lvl>
   </w:abstractNum>
-  <w:abstractNum w:abstractNumId="11" w15:restartNumberingAfterBreak="0">
+  <w:abstractNum w:abstractNumId="12" w15:restartNumberingAfterBreak="0">
     <w:nsid w:val="4CD964F6"/>
     <w:multiLevelType w:val="hybridMultilevel"/>
     <w:tmpl w:val="7E6EA48C"/>
@@ -8704,7 +9311,7 @@
       </w:rPr>
     </w:lvl>
   </w:abstractNum>
-  <w:abstractNum w:abstractNumId="12" w15:restartNumberingAfterBreak="0">
+  <w:abstractNum w:abstractNumId="13" w15:restartNumberingAfterBreak="0">
     <w:nsid w:val="51334D9E"/>
     <w:multiLevelType w:val="multilevel"/>
     <w:tmpl w:val="041D0025"/>
@@ -8799,7 +9406,7 @@
       </w:pPr>
     </w:lvl>
   </w:abstractNum>
-  <w:abstractNum w:abstractNumId="13" w15:restartNumberingAfterBreak="0">
+  <w:abstractNum w:abstractNumId="14" w15:restartNumberingAfterBreak="0">
     <w:nsid w:val="51BB3EBE"/>
     <w:multiLevelType w:val="hybridMultilevel"/>
     <w:tmpl w:val="1AC42A60"/>
@@ -8912,7 +9519,7 @@
       </w:rPr>
     </w:lvl>
   </w:abstractNum>
-  <w:abstractNum w:abstractNumId="14" w15:restartNumberingAfterBreak="0">
+  <w:abstractNum w:abstractNumId="15" w15:restartNumberingAfterBreak="0">
     <w:nsid w:val="5DC10AB4"/>
     <w:multiLevelType w:val="hybridMultilevel"/>
     <w:tmpl w:val="8B9E9E62"/>
@@ -9025,7 +9632,7 @@
       </w:rPr>
     </w:lvl>
   </w:abstractNum>
-  <w:abstractNum w:abstractNumId="15" w15:restartNumberingAfterBreak="0">
+  <w:abstractNum w:abstractNumId="16" w15:restartNumberingAfterBreak="0">
     <w:nsid w:val="62DF40F0"/>
     <w:multiLevelType w:val="hybridMultilevel"/>
     <w:tmpl w:val="CD6E9B72"/>
@@ -9138,7 +9745,7 @@
       </w:rPr>
     </w:lvl>
   </w:abstractNum>
-  <w:abstractNum w:abstractNumId="16" w15:restartNumberingAfterBreak="0">
+  <w:abstractNum w:abstractNumId="17" w15:restartNumberingAfterBreak="0">
     <w:nsid w:val="644D3D10"/>
     <w:multiLevelType w:val="hybridMultilevel"/>
     <w:tmpl w:val="C3E4A854"/>
@@ -9227,7 +9834,7 @@
       </w:pPr>
     </w:lvl>
   </w:abstractNum>
-  <w:abstractNum w:abstractNumId="17" w15:restartNumberingAfterBreak="0">
+  <w:abstractNum w:abstractNumId="18" w15:restartNumberingAfterBreak="0">
     <w:nsid w:val="6AB45CB5"/>
     <w:multiLevelType w:val="hybridMultilevel"/>
     <w:tmpl w:val="BC88299C"/>
@@ -9340,7 +9947,7 @@
       </w:rPr>
     </w:lvl>
   </w:abstractNum>
-  <w:abstractNum w:abstractNumId="18" w15:restartNumberingAfterBreak="0">
+  <w:abstractNum w:abstractNumId="19" w15:restartNumberingAfterBreak="0">
     <w:nsid w:val="717D284F"/>
     <w:multiLevelType w:val="hybridMultilevel"/>
     <w:tmpl w:val="C0E836C0"/>
@@ -9429,7 +10036,7 @@
       </w:pPr>
     </w:lvl>
   </w:abstractNum>
-  <w:abstractNum w:abstractNumId="19" w15:restartNumberingAfterBreak="0">
+  <w:abstractNum w:abstractNumId="20" w15:restartNumberingAfterBreak="0">
     <w:nsid w:val="79CD0C64"/>
     <w:multiLevelType w:val="hybridMultilevel"/>
     <w:tmpl w:val="CDC69982"/>
@@ -9543,37 +10150,37 @@
     </w:lvl>
   </w:abstractNum>
   <w:num w:numId="1" w16cid:durableId="765882690">
-    <w:abstractNumId w:val="12"/>
+    <w:abstractNumId w:val="13"/>
   </w:num>
   <w:num w:numId="2" w16cid:durableId="1296057432">
     <w:abstractNumId w:val="7"/>
   </w:num>
   <w:num w:numId="3" w16cid:durableId="448165794">
-    <w:abstractNumId w:val="16"/>
+    <w:abstractNumId w:val="17"/>
   </w:num>
   <w:num w:numId="4" w16cid:durableId="662398523">
     <w:abstractNumId w:val="4"/>
   </w:num>
   <w:num w:numId="5" w16cid:durableId="1199925911">
-    <w:abstractNumId w:val="18"/>
+    <w:abstractNumId w:val="19"/>
   </w:num>
   <w:num w:numId="6" w16cid:durableId="391389955">
     <w:abstractNumId w:val="8"/>
   </w:num>
   <w:num w:numId="7" w16cid:durableId="771048294">
-    <w:abstractNumId w:val="14"/>
+    <w:abstractNumId w:val="15"/>
   </w:num>
   <w:num w:numId="8" w16cid:durableId="651451274">
     <w:abstractNumId w:val="5"/>
   </w:num>
   <w:num w:numId="9" w16cid:durableId="724722206">
-    <w:abstractNumId w:val="13"/>
+    <w:abstractNumId w:val="14"/>
   </w:num>
   <w:num w:numId="10" w16cid:durableId="2027946832">
     <w:abstractNumId w:val="0"/>
   </w:num>
   <w:num w:numId="11" w16cid:durableId="414977463">
-    <w:abstractNumId w:val="15"/>
+    <w:abstractNumId w:val="16"/>
   </w:num>
   <w:num w:numId="12" w16cid:durableId="134572424">
     <w:abstractNumId w:val="3"/>
@@ -9588,18 +10195,21 @@
     <w:abstractNumId w:val="1"/>
   </w:num>
   <w:num w:numId="16" w16cid:durableId="1367216655">
-    <w:abstractNumId w:val="17"/>
+    <w:abstractNumId w:val="18"/>
   </w:num>
   <w:num w:numId="17" w16cid:durableId="995450675">
-    <w:abstractNumId w:val="19"/>
+    <w:abstractNumId w:val="20"/>
   </w:num>
   <w:num w:numId="18" w16cid:durableId="1525367833">
-    <w:abstractNumId w:val="11"/>
+    <w:abstractNumId w:val="12"/>
   </w:num>
   <w:num w:numId="19" w16cid:durableId="2046786689">
     <w:abstractNumId w:val="9"/>
   </w:num>
   <w:num w:numId="20" w16cid:durableId="1551839209">
+    <w:abstractNumId w:val="11"/>
+  </w:num>
+  <w:num w:numId="21" w16cid:durableId="510143882">
     <w:abstractNumId w:val="10"/>
   </w:num>
 </w:numbering>

</xml_diff>

<commit_message>
update predict works, adjusting addicted_score input
</commit_message>
<xml_diff>
--- a/David_Labett_Kunskapskontroll.docx
+++ b/David_Labett_Kunskapskontroll.docx
@@ -2110,15 +2110,18 @@
       <w:r>
         <w:t xml:space="preserve">analysera datasetet </w:t>
       </w:r>
-      <w:r>
-        <w:rPr>
-          <w:b/>
-          <w:bCs/>
-          <w:i/>
-          <w:iCs/>
-        </w:rPr>
-        <w:t>Student’s Social Media Addiction</w:t>
-      </w:r>
+      <w:hyperlink r:id="rId12" w:history="1">
+        <w:r>
+          <w:rPr>
+            <w:rStyle w:val="Hyperlink"/>
+            <w:b/>
+            <w:bCs/>
+            <w:i/>
+            <w:iCs/>
+          </w:rPr>
+          <w:t>Student’s Social Media Addiction</w:t>
+        </w:r>
+      </w:hyperlink>
       <w:r>
         <w:t xml:space="preserve"> </w:t>
       </w:r>
@@ -3017,7 +3020,7 @@
       <w:r>
         <w:t xml:space="preserve">på </w:t>
       </w:r>
-      <w:hyperlink r:id="rId12" w:history="1">
+      <w:hyperlink r:id="rId13" w:history="1">
         <w:r>
           <w:rPr>
             <w:rStyle w:val="Hyperlink"/>
@@ -3695,7 +3698,7 @@
                     <pic:cNvPicPr/>
                   </pic:nvPicPr>
                   <pic:blipFill>
-                    <a:blip r:embed="rId13"/>
+                    <a:blip r:embed="rId14"/>
                     <a:stretch>
                       <a:fillRect/>
                     </a:stretch>
@@ -3890,7 +3893,7 @@
                     <pic:cNvPicPr/>
                   </pic:nvPicPr>
                   <pic:blipFill>
-                    <a:blip r:embed="rId14"/>
+                    <a:blip r:embed="rId15"/>
                     <a:stretch>
                       <a:fillRect/>
                     </a:stretch>
@@ -3939,7 +3942,7 @@
                     <pic:cNvPicPr/>
                   </pic:nvPicPr>
                   <pic:blipFill>
-                    <a:blip r:embed="rId15"/>
+                    <a:blip r:embed="rId16"/>
                     <a:stretch>
                       <a:fillRect/>
                     </a:stretch>
@@ -4216,7 +4219,7 @@
                     <pic:cNvPicPr/>
                   </pic:nvPicPr>
                   <pic:blipFill>
-                    <a:blip r:embed="rId16"/>
+                    <a:blip r:embed="rId17"/>
                     <a:stretch>
                       <a:fillRect/>
                     </a:stretch>
@@ -4403,7 +4406,7 @@
       <w:r>
         <w:t xml:space="preserve"> </w:t>
       </w:r>
-      <w:hyperlink r:id="rId17" w:history="1">
+      <w:hyperlink r:id="rId18" w:history="1">
         <w:r>
           <w:rPr>
             <w:rStyle w:val="Hyperlink"/>
@@ -4446,7 +4449,7 @@
                     <pic:cNvPicPr/>
                   </pic:nvPicPr>
                   <pic:blipFill>
-                    <a:blip r:embed="rId18"/>
+                    <a:blip r:embed="rId19"/>
                     <a:stretch>
                       <a:fillRect/>
                     </a:stretch>
@@ -5217,7 +5220,7 @@
       <w:r>
         <w:t xml:space="preserve"> är en 10-gradig skala, men är baserad på </w:t>
       </w:r>
-      <w:hyperlink r:id="rId19" w:history="1">
+      <w:hyperlink r:id="rId20" w:history="1">
         <w:r>
           <w:rPr>
             <w:rStyle w:val="Hyperlink"/>
@@ -5872,7 +5875,7 @@
                     <pic:cNvPicPr/>
                   </pic:nvPicPr>
                   <pic:blipFill>
-                    <a:blip r:embed="rId20"/>
+                    <a:blip r:embed="rId21"/>
                     <a:stretch>
                       <a:fillRect/>
                     </a:stretch>
@@ -6705,7 +6708,7 @@
       <w:r>
         <w:t xml:space="preserve"> - </w:t>
       </w:r>
-      <w:hyperlink r:id="rId21" w:history="1">
+      <w:hyperlink r:id="rId22" w:history="1">
         <w:r>
           <w:rPr>
             <w:rStyle w:val="Hyperlink"/>
@@ -7150,7 +7153,7 @@
                     <pic:cNvPicPr/>
                   </pic:nvPicPr>
                   <pic:blipFill>
-                    <a:blip r:embed="rId22"/>
+                    <a:blip r:embed="rId23"/>
                     <a:stretch>
                       <a:fillRect/>
                     </a:stretch>
@@ -7373,7 +7376,19 @@
           <w:numId w:val="6"/>
         </w:numPr>
       </w:pPr>
-      <w:hyperlink r:id="rId23" w:history="1">
+      <w:r>
+        <w:t>https://www.kaggle.com/datasets/adilshamim8/social-media-addiction-vs-relationships</w:t>
+      </w:r>
+    </w:p>
+    <w:p>
+      <w:pPr>
+        <w:pStyle w:val="ListParagraph"/>
+        <w:numPr>
+          <w:ilvl w:val="0"/>
+          <w:numId w:val="6"/>
+        </w:numPr>
+      </w:pPr>
+      <w:hyperlink r:id="rId24" w:history="1">
         <w:r>
           <w:rPr>
             <w:rStyle w:val="Hyperlink"/>
@@ -7431,7 +7446,7 @@
           <w:numId w:val="6"/>
         </w:numPr>
       </w:pPr>
-      <w:hyperlink r:id="rId24" w:history="1">
+      <w:hyperlink r:id="rId25" w:history="1">
         <w:r>
           <w:rPr>
             <w:rStyle w:val="Hyperlink"/>
@@ -7448,7 +7463,7 @@
           <w:numId w:val="6"/>
         </w:numPr>
       </w:pPr>
-      <w:hyperlink r:id="rId25" w:history="1">
+      <w:hyperlink r:id="rId26" w:history="1">
         <w:r>
           <w:rPr>
             <w:rStyle w:val="Hyperlink"/>
@@ -7462,8 +7477,8 @@
     <w:p/>
     <w:p/>
     <w:sectPr>
-      <w:footerReference w:type="default" r:id="rId26"/>
-      <w:footerReference w:type="first" r:id="rId27"/>
+      <w:footerReference w:type="default" r:id="rId27"/>
+      <w:footerReference w:type="first" r:id="rId28"/>
       <w:pgSz w:w="11906" w:h="16838"/>
       <w:pgMar w:top="1417" w:right="1417" w:bottom="1417" w:left="1417" w:header="708" w:footer="708" w:gutter="0"/>
       <w:pgNumType w:start="1"/>

</xml_diff>